<commit_message>
docs: add page numbers (bottom-right) to DOCX reference template
</commit_message>
<xml_diff>
--- a/kaggle_submission_appendices.docx
+++ b/kaggle_submission_appendices.docx
@@ -2,7 +2,7 @@
 <file path=word/document.xml><?xml version="1.0" encoding="utf-8"?>
 <w:document xmlns:w="http://schemas.openxmlformats.org/wordprocessingml/2006/main" xmlns:m="http://schemas.openxmlformats.org/officeDocument/2006/math" xmlns:r="http://schemas.openxmlformats.org/officeDocument/2006/relationships" xmlns:o="urn:schemas-microsoft-com:office:office" xmlns:v="urn:schemas-microsoft-com:vml" xmlns:w10="urn:schemas-microsoft-com:office:word" xmlns:a="http://schemas.openxmlformats.org/drawingml/2006/main" xmlns:pic="http://schemas.openxmlformats.org/drawingml/2006/picture" xmlns:wp="http://schemas.openxmlformats.org/drawingml/2006/wordprocessingDrawing">
   <w:body>
-    <w:bookmarkStart w:id="56" w:name="nku-submission-appendix"/>
+    <w:bookmarkStart w:id="65" w:name="nku-submission-appendix"/>
     <w:p>
       <w:pPr>
         <w:pStyle w:val="Heading1"/>
@@ -30,7 +30,7 @@
         </w:pict>
       </w:r>
     </w:p>
-    <w:bookmarkStart w:id="19" w:name="X62faa60eb3d68cdc179866e4ec6fa4150990341"/>
+    <w:bookmarkStart w:id="28" w:name="X62faa60eb3d68cdc179866e4ec6fa4150990341"/>
     <w:p>
       <w:pPr>
         <w:pStyle w:val="Heading2"/>
@@ -64,7 +64,7 @@
         <w:t xml:space="preserve">This dataset trains the medical imatrix for IQ2_XS quantization. It contains 243 clinical dialogue scenarios spanning 8 disease categories across 14+ African languages, structured as patient-clinician conversational pairs. Each scenario is presented in English plus 3–4 local language variants.</w:t>
       </w:r>
     </w:p>
-    <w:bookmarkStart w:id="9" w:name="X1f9f19060ca0673bcc9718a28a7c03f29e18405"/>
+    <w:bookmarkStart w:id="18" w:name="X1f9f19060ca0673bcc9718a28a7c03f29e18405"/>
     <w:p>
       <w:pPr>
         <w:pStyle w:val="Heading3"/>
@@ -390,8 +390,8 @@
         </w:tc>
       </w:tr>
     </w:tbl>
-    <w:bookmarkEnd w:id="9"/>
-    <w:bookmarkStart w:id="10" w:name="category-2-anemia-screening-38-scenarios"/>
+    <w:bookmarkEnd w:id="18"/>
+    <w:bookmarkStart w:id="19" w:name="category-2-anemia-screening-38-scenarios"/>
     <w:p>
       <w:pPr>
         <w:pStyle w:val="Heading3"/>
@@ -667,8 +667,8 @@
         </w:tc>
       </w:tr>
     </w:tbl>
-    <w:bookmarkEnd w:id="10"/>
-    <w:bookmarkStart w:id="11" w:name="X690163239cad596ae342aef8b3f6da66cdceddc"/>
+    <w:bookmarkEnd w:id="19"/>
+    <w:bookmarkStart w:id="20" w:name="X690163239cad596ae342aef8b3f6da66cdceddc"/>
     <w:p>
       <w:pPr>
         <w:pStyle w:val="Heading3"/>
@@ -994,8 +994,8 @@
         </w:tc>
       </w:tr>
     </w:tbl>
-    <w:bookmarkEnd w:id="11"/>
-    <w:bookmarkStart w:id="12" w:name="category-4-maternal-health-35-scenarios"/>
+    <w:bookmarkEnd w:id="20"/>
+    <w:bookmarkStart w:id="21" w:name="category-4-maternal-health-35-scenarios"/>
     <w:p>
       <w:pPr>
         <w:pStyle w:val="Heading3"/>
@@ -1321,8 +1321,8 @@
         </w:tc>
       </w:tr>
     </w:tbl>
-    <w:bookmarkEnd w:id="12"/>
-    <w:bookmarkStart w:id="13" w:name="X99c5bc6b9b1b01323f9bdf9b5ef19dc4819f5bc"/>
+    <w:bookmarkEnd w:id="21"/>
+    <w:bookmarkStart w:id="22" w:name="X99c5bc6b9b1b01323f9bdf9b5ef19dc4819f5bc"/>
     <w:p>
       <w:pPr>
         <w:pStyle w:val="Heading3"/>
@@ -1648,8 +1648,8 @@
         </w:tc>
       </w:tr>
     </w:tbl>
-    <w:bookmarkEnd w:id="13"/>
-    <w:bookmarkStart w:id="14" w:name="X33abab2cb7ce2629cfb6489009b1e305aa31aa3"/>
+    <w:bookmarkEnd w:id="22"/>
+    <w:bookmarkStart w:id="23" w:name="X33abab2cb7ce2629cfb6489009b1e305aa31aa3"/>
     <w:p>
       <w:pPr>
         <w:pStyle w:val="Heading3"/>
@@ -1925,8 +1925,8 @@
         </w:tc>
       </w:tr>
     </w:tbl>
-    <w:bookmarkEnd w:id="14"/>
-    <w:bookmarkStart w:id="15" w:name="category-7-child-nutrition-15-scenarios"/>
+    <w:bookmarkEnd w:id="23"/>
+    <w:bookmarkStart w:id="24" w:name="category-7-child-nutrition-15-scenarios"/>
     <w:p>
       <w:pPr>
         <w:pStyle w:val="Heading3"/>
@@ -1943,8 +1943,8 @@
         <w:t xml:space="preserve">Scenarios covering malnutrition screening (MUAC assessment), exclusive breastfeeding counseling, vitamin A deficiency, and growth faltering. All in multilingual variants.</w:t>
       </w:r>
     </w:p>
-    <w:bookmarkEnd w:id="15"/>
-    <w:bookmarkStart w:id="16" w:name="Xa7e09b421f7544ccf4e0ab0dd4dd1e784125c79"/>
+    <w:bookmarkEnd w:id="24"/>
+    <w:bookmarkStart w:id="25" w:name="Xa7e09b421f7544ccf4e0ab0dd4dd1e784125c79"/>
     <w:p>
       <w:pPr>
         <w:pStyle w:val="Heading3"/>
@@ -2018,8 +2018,8 @@
         <w:t xml:space="preserve">: Mild headache without fever (paracetamol), joint pain without systemic symptoms</w:t>
       </w:r>
     </w:p>
-    <w:bookmarkEnd w:id="16"/>
-    <w:bookmarkStart w:id="17" w:name="language-coverage"/>
+    <w:bookmarkEnd w:id="25"/>
+    <w:bookmarkStart w:id="26" w:name="language-coverage"/>
     <w:p>
       <w:pPr>
         <w:pStyle w:val="Heading3"/>
@@ -2456,8 +2456,8 @@
         </w:tc>
       </w:tr>
     </w:tbl>
-    <w:bookmarkEnd w:id="17"/>
-    <w:bookmarkStart w:id="18" w:name="medication-preventive-care-scenarios"/>
+    <w:bookmarkEnd w:id="26"/>
+    <w:bookmarkStart w:id="27" w:name="medication-preventive-care-scenarios"/>
     <w:p>
       <w:pPr>
         <w:pStyle w:val="Heading3"/>
@@ -2481,9 +2481,9 @@
         </w:pict>
       </w:r>
     </w:p>
-    <w:bookmarkEnd w:id="18"/>
-    <w:bookmarkEnd w:id="19"/>
-    <w:bookmarkStart w:id="22" w:name="appendix-b-supported-languages-46-total"/>
+    <w:bookmarkEnd w:id="27"/>
+    <w:bookmarkEnd w:id="28"/>
+    <w:bookmarkStart w:id="31" w:name="appendix-b-supported-languages-46-total"/>
     <w:p>
       <w:pPr>
         <w:pStyle w:val="Heading2"/>
@@ -2492,7 +2492,7 @@
         <w:t xml:space="preserve">Appendix B: Supported Languages (46 Total)</w:t>
       </w:r>
     </w:p>
-    <w:bookmarkStart w:id="20" w:name="tier-1-clinically-verified-14-languages"/>
+    <w:bookmarkStart w:id="29" w:name="tier-1-clinically-verified-14-languages"/>
     <w:p>
       <w:pPr>
         <w:pStyle w:val="Heading3"/>
@@ -3267,8 +3267,8 @@
         </w:tc>
       </w:tr>
     </w:tbl>
-    <w:bookmarkEnd w:id="20"/>
-    <w:bookmarkStart w:id="21" w:name="X4d7159cabf4278152e36f8a2e45ec569e4830ce"/>
+    <w:bookmarkEnd w:id="29"/>
+    <w:bookmarkStart w:id="30" w:name="X4d7159cabf4278152e36f8a2e45ec569e4830ce"/>
     <w:p>
       <w:pPr>
         <w:pStyle w:val="Heading3"/>
@@ -4184,9 +4184,9 @@
         </w:pict>
       </w:r>
     </w:p>
-    <w:bookmarkEnd w:id="21"/>
-    <w:bookmarkEnd w:id="22"/>
-    <w:bookmarkStart w:id="25" w:name="appendix-c-medgemma-reasoning-example"/>
+    <w:bookmarkEnd w:id="30"/>
+    <w:bookmarkEnd w:id="31"/>
+    <w:bookmarkStart w:id="34" w:name="appendix-c-medgemma-reasoning-example"/>
     <w:p>
       <w:pPr>
         <w:pStyle w:val="Heading2"/>
@@ -4195,7 +4195,7 @@
         <w:t xml:space="preserve">Appendix C: MedGemma Reasoning Example</w:t>
       </w:r>
     </w:p>
-    <w:bookmarkStart w:id="23" w:name="X9a007f1f460e3074e2e245c71d7f2110db7fda4"/>
+    <w:bookmarkStart w:id="32" w:name="X9a007f1f460e3074e2e245c71d7f2110db7fda4"/>
     <w:p>
       <w:pPr>
         <w:pStyle w:val="Heading3"/>
@@ -4803,8 +4803,8 @@
         <w:t xml:space="preserve">Be concise. Recommendations should be actionable for a community health worker.</w:t>
       </w:r>
     </w:p>
-    <w:bookmarkEnd w:id="23"/>
-    <w:bookmarkStart w:id="24" w:name="medgemma-response"/>
+    <w:bookmarkEnd w:id="32"/>
+    <w:bookmarkStart w:id="33" w:name="medgemma-response"/>
     <w:p>
       <w:pPr>
         <w:pStyle w:val="Heading3"/>
@@ -5032,9 +5032,9 @@
         </w:pict>
       </w:r>
     </w:p>
-    <w:bookmarkEnd w:id="24"/>
-    <w:bookmarkEnd w:id="25"/>
-    <w:bookmarkStart w:id="31" w:name="X224044d95d6a7808be0257867d0ca11255b6cd4"/>
+    <w:bookmarkEnd w:id="33"/>
+    <w:bookmarkEnd w:id="34"/>
+    <w:bookmarkStart w:id="40" w:name="X224044d95d6a7808be0257867d0ca11255b6cd4"/>
     <w:p>
       <w:pPr>
         <w:pStyle w:val="Heading2"/>
@@ -5083,7 +5083,7 @@
         <w:t xml:space="preserve">(for medical reasoning). We systematically benchmarked multiple quantization levels before selecting Q4_K_M.</w:t>
       </w:r>
     </w:p>
-    <w:bookmarkStart w:id="28" w:name="medgemma-quantization-comparison-medqa"/>
+    <w:bookmarkStart w:id="37" w:name="medgemma-quantization-comparison-medqa"/>
     <w:p>
       <w:pPr>
         <w:pStyle w:val="Heading3"/>
@@ -5724,7 +5724,7 @@
         <w:t xml:space="preserve">despite being 300 MB smaller. The imatrix preserves weights critical for medical reasoning while Q2_K compresses all weights uniformly. IQ2_XS also produced only 1 unparsed response versus 17 for Q2_K, indicating far more stable output generation.</w:t>
       </w:r>
     </w:p>
-    <w:bookmarkStart w:id="27" w:name="full-benchmark-comparison"/>
+    <w:bookmarkStart w:id="36" w:name="full-benchmark-comparison"/>
     <w:p>
       <w:pPr>
         <w:pStyle w:val="Heading4"/>
@@ -6148,7 +6148,7 @@
       <w:r>
         <w:t xml:space="preserve"> </w:t>
       </w:r>
-      <w:hyperlink r:id="rId26">
+      <w:hyperlink r:id="rId35">
         <w:r>
           <w:rPr>
             <w:rStyle w:val="Hyperlink"/>
@@ -6206,9 +6206,9 @@
         <w:t xml:space="preserve">: The 243 scenarios cover WHO/IMCI triage conditions accounting for &gt;80% of CHW encounters in Sub-Saharan Africa. The imatrix was used for the IQ2_XS quantization experiment — its purpose is weight importance estimation, identifying which model weights are most critical for the deployment vocabulary (malaria, anemia, pneumonia, maternal health terms across 14+ languages). This is a quantization calibration technique, not clinical training data; 243 scenarios across 8 condition categories and 14 languages provides sufficient diversity for weight importance ranking. The deployed Q4_K_M does not use this imatrix.</w:t>
       </w:r>
     </w:p>
-    <w:bookmarkEnd w:id="27"/>
-    <w:bookmarkEnd w:id="28"/>
-    <w:bookmarkStart w:id="29" w:name="Xd189bfd6dda3d0ab8f8487743fec2ad1e1ef723"/>
+    <w:bookmarkEnd w:id="36"/>
+    <w:bookmarkEnd w:id="37"/>
+    <w:bookmarkStart w:id="38" w:name="Xd189bfd6dda3d0ab8f8487743fec2ad1e1ef723"/>
     <w:p>
       <w:pPr>
         <w:pStyle w:val="Heading3"/>
@@ -6536,8 +6536,8 @@
         <w:t xml:space="preserve">These four arguments are architectural and design rationale — we did not empirically benchmark multimodal MedGemma on smartphone conjunctival or periorbital images. No labeled training data exists for these modalities in this clinical context, which itself is a reason the multimodal path is not viable without significant additional data collection and fine-tuning.</w:t>
       </w:r>
     </w:p>
-    <w:bookmarkEnd w:id="29"/>
-    <w:bookmarkStart w:id="30" w:name="translation-model-comparison"/>
+    <w:bookmarkEnd w:id="38"/>
+    <w:bookmarkStart w:id="39" w:name="translation-model-comparison"/>
     <w:p>
       <w:pPr>
         <w:pStyle w:val="Heading3"/>
@@ -7020,9 +7020,9 @@
         </w:pict>
       </w:r>
     </w:p>
-    <w:bookmarkEnd w:id="30"/>
-    <w:bookmarkEnd w:id="31"/>
-    <w:bookmarkStart w:id="40" w:name="X18d57beb8571b7ba0f1262b6c6de2f9e576a6a1"/>
+    <w:bookmarkEnd w:id="39"/>
+    <w:bookmarkEnd w:id="40"/>
+    <w:bookmarkStart w:id="49" w:name="X18d57beb8571b7ba0f1262b6c6de2f9e576a6a1"/>
     <w:p>
       <w:pPr>
         <w:pStyle w:val="Heading2"/>
@@ -7031,7 +7031,7 @@
         <w:t xml:space="preserve">Appendix E: Why the Pipeline Provides Sufficient Context for Triage</w:t>
       </w:r>
     </w:p>
-    <w:bookmarkStart w:id="32" w:name="the-core-question"/>
+    <w:bookmarkStart w:id="41" w:name="the-core-question"/>
     <w:p>
       <w:pPr>
         <w:pStyle w:val="Heading3"/>
@@ -7048,8 +7048,8 @@
         <w:t xml:space="preserve">Does the combination of sensor data + fusion + translation + CHW text input provide enough context for a quantized MedGemma (Q4_K_M, 56% MedQA) to reliably triage patients? We argue yes, grounded in existing literature and architectural analysis. Field validation remains essential, but the evidence supports this as a defensible starting point.</w:t>
       </w:r>
     </w:p>
-    <w:bookmarkEnd w:id="32"/>
-    <w:bookmarkStart w:id="33" w:name="X6e1e2166a81a2f259911cf3718d07b00ee3511e"/>
+    <w:bookmarkEnd w:id="41"/>
+    <w:bookmarkStart w:id="42" w:name="X6e1e2166a81a2f259911cf3718d07b00ee3511e"/>
     <w:p>
       <w:pPr>
         <w:pStyle w:val="Heading3"/>
@@ -7142,8 +7142,8 @@
         <w:t xml:space="preserve">If frontier LLMs score ~85–90% on MedQA but ~92% on triage, the gap between MedQA and triage performance is ~+7 percentage points. Applying a similar offset to our Q4_K_M (56% MedQA) suggests ~63–70% on comparable triage tasks — before accounting for the significant advantage of structured input.</w:t>
       </w:r>
     </w:p>
-    <w:bookmarkEnd w:id="33"/>
-    <w:bookmarkStart w:id="34" w:name="Xc79a2848d1234e70d0af4441d2c731f9522583a"/>
+    <w:bookmarkEnd w:id="42"/>
+    <w:bookmarkStart w:id="43" w:name="Xc79a2848d1234e70d0af4441d2c731f9522583a"/>
     <w:p>
       <w:pPr>
         <w:pStyle w:val="Heading3"/>
@@ -7232,8 +7232,8 @@
         <w:t xml:space="preserve">— and this was demonstrated in a real clinical setting, not just on paper. This directly parallels Nku’s use case: providing decision support where specialist access is minimal.</w:t>
       </w:r>
     </w:p>
-    <w:bookmarkEnd w:id="34"/>
-    <w:bookmarkStart w:id="35" w:name="X9542fee93c8a98130796dbfb6ac6b4f1be9e14e"/>
+    <w:bookmarkEnd w:id="43"/>
+    <w:bookmarkStart w:id="44" w:name="X9542fee93c8a98130796dbfb6ac6b4f1be9e14e"/>
     <w:p>
       <w:pPr>
         <w:pStyle w:val="Heading3"/>
@@ -7282,8 +7282,8 @@
         <w:t xml:space="preserve">— was deemed ethically and scientifically justified specifically because CHWs in these settings lack alternative diagnostic tools. Audio recordings of CHW-patient consultations are transcribed and analyzed by an LLM, with outputs compared against clinical expert consensus — the same validation paradigm Nku would require.</w:t>
       </w:r>
     </w:p>
-    <w:bookmarkEnd w:id="35"/>
-    <w:bookmarkStart w:id="36" w:name="X90554b3aa51e8af0d6ccb330391f2cbf0547ff3"/>
+    <w:bookmarkEnd w:id="44"/>
+    <w:bookmarkStart w:id="45" w:name="X90554b3aa51e8af0d6ccb330391f2cbf0547ff3"/>
     <w:p>
       <w:pPr>
         <w:pStyle w:val="Heading3"/>
@@ -7589,8 +7589,8 @@
         <w:t xml:space="preserve">with raw biomarkers, measurement methodology, quantified inputs, clinical interpretations, confidence levels, and explicit output constraints. The model doesn’t need to generate differential diagnoses from scratch; it needs to synthesize pre-labeled, pre-interpreted data into a severity classification.</w:t>
       </w:r>
     </w:p>
-    <w:bookmarkEnd w:id="36"/>
-    <w:bookmarkStart w:id="37" w:name="X9f87e20308c7c011b3f82ecbbd6906443eba855"/>
+    <w:bookmarkEnd w:id="45"/>
+    <w:bookmarkStart w:id="46" w:name="X9f87e20308c7c011b3f82ecbbd6906443eba855"/>
     <w:p>
       <w:pPr>
         <w:pStyle w:val="Heading3"/>
@@ -7623,8 +7623,8 @@
         <w:t xml:space="preserve">on mobile devices, with compact models like Phi-3 Mini offering favorable accuracy-to-speed ratios [23]. This validates the feasibility of on-device medical inference and demonstrates that quantized models can retain clinically useful performance.</w:t>
       </w:r>
     </w:p>
-    <w:bookmarkEnd w:id="37"/>
-    <w:bookmarkStart w:id="38" w:name="X4cb04e29708c870da9c3d453ffa7935e1d0f3fd"/>
+    <w:bookmarkEnd w:id="46"/>
+    <w:bookmarkStart w:id="47" w:name="X4cb04e29708c870da9c3d453ffa7935e1d0f3fd"/>
     <w:p>
       <w:pPr>
         <w:pStyle w:val="Heading3"/>
@@ -7905,8 +7905,8 @@
         </w:tc>
       </w:tr>
     </w:tbl>
-    <w:bookmarkEnd w:id="38"/>
-    <w:bookmarkStart w:id="39" w:name="conclusion"/>
+    <w:bookmarkEnd w:id="47"/>
+    <w:bookmarkStart w:id="48" w:name="conclusion"/>
     <w:p>
       <w:pPr>
         <w:pStyle w:val="Heading3"/>
@@ -7946,9 +7946,9 @@
         </w:pict>
       </w:r>
     </w:p>
-    <w:bookmarkEnd w:id="39"/>
-    <w:bookmarkEnd w:id="40"/>
-    <w:bookmarkStart w:id="47" w:name="X3c848397a684b8b6cbbf54fe6c89fd1a926955c"/>
+    <w:bookmarkEnd w:id="48"/>
+    <w:bookmarkEnd w:id="49"/>
+    <w:bookmarkStart w:id="56" w:name="X3c848397a684b8b6cbbf54fe6c89fd1a926955c"/>
     <w:p>
       <w:pPr>
         <w:pStyle w:val="Heading2"/>
@@ -7981,7 +7981,7 @@
         <w:t xml:space="preserve">for each of Nku’s four camera-based screening modalities — from raw pixel input through biomarker extraction to the final text prompt consumed by MedGemma Q4_K_M.</w:t>
       </w:r>
     </w:p>
-    <w:bookmarkStart w:id="41" w:name="f.1-architecture-overview"/>
+    <w:bookmarkStart w:id="50" w:name="f.1-architecture-overview"/>
     <w:p>
       <w:pPr>
         <w:pStyle w:val="Heading3"/>
@@ -8158,8 +8158,8 @@
         </w:pict>
       </w:r>
     </w:p>
-    <w:bookmarkEnd w:id="41"/>
-    <w:bookmarkStart w:id="42" w:name="X5e9fc8b8955f99d58176439a98ff06089a46c91"/>
+    <w:bookmarkEnd w:id="50"/>
+    <w:bookmarkStart w:id="51" w:name="X5e9fc8b8955f99d58176439a98ff06089a46c91"/>
     <w:p>
       <w:pPr>
         <w:pStyle w:val="Heading3"/>
@@ -8881,8 +8881,8 @@
         </w:pict>
       </w:r>
     </w:p>
-    <w:bookmarkEnd w:id="42"/>
-    <w:bookmarkStart w:id="43" w:name="Xa65fd1a1634ad60247a30d2d9a53958c1ff26b9"/>
+    <w:bookmarkEnd w:id="51"/>
+    <w:bookmarkStart w:id="52" w:name="Xa65fd1a1634ad60247a30d2d9a53958c1ff26b9"/>
     <w:p>
       <w:pPr>
         <w:pStyle w:val="Heading3"/>
@@ -9658,8 +9658,8 @@
         </w:pict>
       </w:r>
     </w:p>
-    <w:bookmarkEnd w:id="43"/>
-    <w:bookmarkStart w:id="44" w:name="X67cf4c2d3dc82a17ed0fc7deab9973457914bc8"/>
+    <w:bookmarkEnd w:id="52"/>
+    <w:bookmarkStart w:id="53" w:name="X67cf4c2d3dc82a17ed0fc7deab9973457914bc8"/>
     <w:p>
       <w:pPr>
         <w:pStyle w:val="Heading3"/>
@@ -10507,8 +10507,8 @@
         </w:pict>
       </w:r>
     </w:p>
-    <w:bookmarkEnd w:id="44"/>
-    <w:bookmarkStart w:id="45" w:name="f.5-confidence-gating"/>
+    <w:bookmarkEnd w:id="53"/>
+    <w:bookmarkStart w:id="54" w:name="f.5-confidence-gating"/>
     <w:p>
       <w:pPr>
         <w:pStyle w:val="Heading3"/>
@@ -10768,8 +10768,8 @@
         </w:pict>
       </w:r>
     </w:p>
-    <w:bookmarkEnd w:id="45"/>
-    <w:bookmarkStart w:id="46" w:name="f.6-additional-prompt-context"/>
+    <w:bookmarkEnd w:id="54"/>
+    <w:bookmarkStart w:id="55" w:name="f.6-additional-prompt-context"/>
     <w:p>
       <w:pPr>
         <w:pStyle w:val="Heading3"/>
@@ -11018,9 +11018,9 @@
         </w:pict>
       </w:r>
     </w:p>
-    <w:bookmarkEnd w:id="46"/>
-    <w:bookmarkEnd w:id="47"/>
-    <w:bookmarkStart w:id="54" w:name="appendix-g-safety-architecture"/>
+    <w:bookmarkEnd w:id="55"/>
+    <w:bookmarkEnd w:id="56"/>
+    <w:bookmarkStart w:id="63" w:name="appendix-g-safety-architecture"/>
     <w:p>
       <w:pPr>
         <w:pStyle w:val="Heading2"/>
@@ -11037,7 +11037,7 @@
         <w:t xml:space="preserve">Nku implements five independent safety layers to minimize risk from incorrect triage output:</w:t>
       </w:r>
     </w:p>
-    <w:bookmarkStart w:id="48" w:name="layer-1-confidence-gating"/>
+    <w:bookmarkStart w:id="57" w:name="layer-1-confidence-gating"/>
     <w:p>
       <w:pPr>
         <w:pStyle w:val="Heading3"/>
@@ -11082,8 +11082,8 @@
         <w:t xml:space="preserve">prompting re-capture in better conditions.</w:t>
       </w:r>
     </w:p>
-    <w:bookmarkEnd w:id="48"/>
-    <w:bookmarkStart w:id="49" w:name="layer-2-whoimci-rule-based-fallback"/>
+    <w:bookmarkEnd w:id="57"/>
+    <w:bookmarkStart w:id="58" w:name="layer-2-whoimci-rule-based-fallback"/>
     <w:p>
       <w:pPr>
         <w:pStyle w:val="Heading3"/>
@@ -11143,8 +11143,8 @@
         <w:t xml:space="preserve">and provides recovery steps (e.g., close background apps, restart Nku) — all in the CHW’s selected language.</w:t>
       </w:r>
     </w:p>
-    <w:bookmarkEnd w:id="49"/>
-    <w:bookmarkStart w:id="50" w:name="layer-3-over-referral-bias"/>
+    <w:bookmarkEnd w:id="58"/>
+    <w:bookmarkStart w:id="59" w:name="layer-3-over-referral-bias"/>
     <w:p>
       <w:pPr>
         <w:pStyle w:val="Heading3"/>
@@ -11187,8 +11187,8 @@
         <w:t xml:space="preserve">The system intentionally over-refers — it is safer for a CHW to send a healthy patient to a clinic than to miss a critical case.</w:t>
       </w:r>
     </w:p>
-    <w:bookmarkEnd w:id="50"/>
-    <w:bookmarkStart w:id="51" w:name="layer-4-always-on-disclaimers"/>
+    <w:bookmarkEnd w:id="59"/>
+    <w:bookmarkStart w:id="60" w:name="layer-4-always-on-disclaimers"/>
     <w:p>
       <w:pPr>
         <w:pStyle w:val="Heading3"/>
@@ -11243,8 +11243,8 @@
         <w:t xml:space="preserve">“what disease does this patient have?”</w:t>
       </w:r>
     </w:p>
-    <w:bookmarkEnd w:id="51"/>
-    <w:bookmarkStart w:id="52" w:name="layer-5-prompt-injection-defense"/>
+    <w:bookmarkEnd w:id="60"/>
+    <w:bookmarkStart w:id="61" w:name="layer-5-prompt-injection-defense"/>
     <w:p>
       <w:pPr>
         <w:pStyle w:val="Heading3"/>
@@ -11620,8 +11620,8 @@
         <w:t xml:space="preserve">cover 30+ injection scenarios including Unicode bypasses and nested injections.</w:t>
       </w:r>
     </w:p>
-    <w:bookmarkEnd w:id="52"/>
-    <w:bookmarkStart w:id="53" w:name="medqa-benchmark-methodology-note"/>
+    <w:bookmarkEnd w:id="61"/>
+    <w:bookmarkStart w:id="62" w:name="medqa-benchmark-methodology-note"/>
     <w:p>
       <w:pPr>
         <w:pStyle w:val="Heading3"/>
@@ -11661,9 +11661,9 @@
         </w:pict>
       </w:r>
     </w:p>
-    <w:bookmarkEnd w:id="53"/>
-    <w:bookmarkEnd w:id="54"/>
-    <w:bookmarkStart w:id="55" w:name="references"/>
+    <w:bookmarkEnd w:id="62"/>
+    <w:bookmarkEnd w:id="63"/>
+    <w:bookmarkStart w:id="64" w:name="references"/>
     <w:p>
       <w:pPr>
         <w:pStyle w:val="Heading2"/>
@@ -12372,9 +12372,10 @@
         <w:t xml:space="preserve">. 2014.</w:t>
       </w:r>
     </w:p>
-    <w:bookmarkEnd w:id="55"/>
-    <w:bookmarkEnd w:id="56"/>
+    <w:bookmarkEnd w:id="64"/>
+    <w:bookmarkEnd w:id="65"/>
     <w:sectPr>
+      <w:footerReference r:id="rId9" w:type="default"/>
       <w:pgSz w:h="15840" w:w="12240"/>
       <w:pgMar w:bottom="720" w:footer="720" w:gutter="0" w:header="720" w:left="720" w:right="720" w:top="720"/>
       <w:cols w:space="720"/>
@@ -12386,6 +12387,38 @@
 
 <file path=word/comments.xml><?xml version="1.0" encoding="utf-8"?>
 <w:comments xmlns:w="http://schemas.openxmlformats.org/wordprocessingml/2006/main" xmlns:m="http://schemas.openxmlformats.org/officeDocument/2006/math" xmlns:r="http://schemas.openxmlformats.org/officeDocument/2006/relationships" xmlns:o="urn:schemas-microsoft-com:office:office" xmlns:v="urn:schemas-microsoft-com:vml" xmlns:w10="urn:schemas-microsoft-com:office:word" xmlns:a="http://schemas.openxmlformats.org/drawingml/2006/main" xmlns:pic="http://schemas.openxmlformats.org/drawingml/2006/picture" xmlns:wp="http://schemas.openxmlformats.org/drawingml/2006/wordprocessingDrawing"/>
+</file>
+
+<file path=word/footer1.xml><?xml version="1.0" encoding="utf-8"?>
+<w:ftr xmlns:m="http://schemas.openxmlformats.org/officeDocument/2006/math" xmlns:mc="http://schemas.openxmlformats.org/markup-compatibility/2006" xmlns:mo="http://schemas.microsoft.com/office/mac/office/2008/main" xmlns:mv="urn:schemas-microsoft-com:mac:vml" xmlns:o="urn:schemas-microsoft-com:office:office" xmlns:r="http://schemas.openxmlformats.org/officeDocument/2006/relationships" xmlns:v="urn:schemas-microsoft-com:vml" xmlns:w10="urn:schemas-microsoft-com:office:word" xmlns:w14="http://schemas.microsoft.com/office/word/2010/wordml" xmlns:w="http://schemas.openxmlformats.org/wordprocessingml/2006/main" xmlns:wne="http://schemas.microsoft.com/office/word/2006/wordml" xmlns:wp14="http://schemas.microsoft.com/office/word/2010/wordprocessingDrawing" xmlns:wp="http://schemas.openxmlformats.org/drawingml/2006/wordprocessingDrawing" xmlns:wpc="http://schemas.microsoft.com/office/word/2010/wordprocessingCanvas" xmlns:wpg="http://schemas.microsoft.com/office/word/2010/wordprocessingGroup" xmlns:wpi="http://schemas.microsoft.com/office/word/2010/wordprocessingInk" xmlns:wps="http://schemas.microsoft.com/office/word/2010/wordprocessingShape" mc:Ignorable="w14 wp14">
+  <w:p>
+    <w:pPr>
+      <w:pStyle w:val="Footer"/>
+      <w:jc w:val="right"/>
+    </w:pPr>
+    <w:r>
+      <w:rPr>
+        <w:rFonts w:ascii="Calibri" w:hAnsi="Calibri"/>
+        <w:sz w:val="18"/>
+      </w:rPr>
+      <w:fldChar w:fldCharType="begin"/>
+    </w:r>
+    <w:r>
+      <w:rPr>
+        <w:rFonts w:ascii="Calibri" w:hAnsi="Calibri"/>
+        <w:sz w:val="18"/>
+      </w:rPr>
+      <w:instrText xml:space="preserve"> PAGE </w:instrText>
+    </w:r>
+    <w:r>
+      <w:rPr>
+        <w:rFonts w:ascii="Calibri" w:hAnsi="Calibri"/>
+        <w:sz w:val="18"/>
+      </w:rPr>
+      <w:fldChar w:fldCharType="end"/>
+    </w:r>
+  </w:p>
+</w:ftr>
 </file>
 
 <file path=word/footnotes.xml><?xml version="1.0" encoding="utf-8"?>

</xml_diff>